<commit_message>
Corregida UI Menú Pausa
Corregidas varias de las funcionalidades dentro del Menú Pausa (adoptando varias de las opciones de Main Menu).
</commit_message>
<xml_diff>
--- a/Bugs - Cosas a corregir.docx
+++ b/Bugs - Cosas a corregir.docx
@@ -14,39 +14,7 @@
           <w:strike/>
           <w:lang w:val="es-AR"/>
         </w:rPr>
-        <w:t xml:space="preserve">Pantalla de </w:t>
-      </w:r>
-      <w:proofErr w:type="spellStart"/>
-      <w:r>
-        <w:rPr>
-          <w:strike/>
-          <w:lang w:val="es-AR"/>
-        </w:rPr>
-        <w:t>Game</w:t>
-      </w:r>
-      <w:proofErr w:type="spellEnd"/>
-      <w:r>
-        <w:rPr>
-          <w:strike/>
-          <w:lang w:val="es-AR"/>
-        </w:rPr>
-        <w:t xml:space="preserve"> </w:t>
-      </w:r>
-      <w:proofErr w:type="spellStart"/>
-      <w:r>
-        <w:rPr>
-          <w:strike/>
-          <w:lang w:val="es-AR"/>
-        </w:rPr>
-        <w:t>Over</w:t>
-      </w:r>
-      <w:proofErr w:type="spellEnd"/>
-      <w:r>
-        <w:rPr>
-          <w:strike/>
-          <w:lang w:val="es-AR"/>
-        </w:rPr>
-        <w:t xml:space="preserve"> al morir.</w:t>
+        <w:t>Pantalla de Game Over al morir.</w:t>
       </w:r>
     </w:p>
     <w:p>
@@ -89,55 +57,7 @@
           <w:strike/>
           <w:lang w:val="es-AR"/>
         </w:rPr>
-        <w:t xml:space="preserve">? Mala ubicación del box </w:t>
-      </w:r>
-      <w:proofErr w:type="spellStart"/>
-      <w:r>
-        <w:rPr>
-          <w:strike/>
-          <w:lang w:val="es-AR"/>
-        </w:rPr>
-        <w:t>collider</w:t>
-      </w:r>
-      <w:proofErr w:type="spellEnd"/>
-      <w:r>
-        <w:rPr>
-          <w:strike/>
-          <w:lang w:val="es-AR"/>
-        </w:rPr>
-        <w:t xml:space="preserve"> de la pizza a activar (a ser </w:t>
-      </w:r>
-      <w:proofErr w:type="spellStart"/>
-      <w:r>
-        <w:rPr>
-          <w:strike/>
-          <w:lang w:val="es-AR"/>
-        </w:rPr>
-        <w:t>setactive</w:t>
-      </w:r>
-      <w:proofErr w:type="spellEnd"/>
-      <w:r>
-        <w:rPr>
-          <w:strike/>
-          <w:lang w:val="es-AR"/>
-        </w:rPr>
-        <w:t xml:space="preserve"> en el </w:t>
-      </w:r>
-      <w:proofErr w:type="spellStart"/>
-      <w:r>
-        <w:rPr>
-          <w:strike/>
-          <w:lang w:val="es-AR"/>
-        </w:rPr>
-        <w:t>player</w:t>
-      </w:r>
-      <w:proofErr w:type="spellEnd"/>
-      <w:r>
-        <w:rPr>
-          <w:strike/>
-          <w:lang w:val="es-AR"/>
-        </w:rPr>
-        <w:t>).</w:t>
+        <w:t>? Mala ubicación del box collider de la pizza a activar (a ser setactive en el player).</w:t>
       </w:r>
     </w:p>
     <w:p>
@@ -167,114 +87,100 @@
           <w:strike/>
           <w:lang w:val="es-AR"/>
         </w:rPr>
-        <w:t xml:space="preserve">Corregir el box </w:t>
-      </w:r>
-      <w:proofErr w:type="spellStart"/>
-      <w:r>
-        <w:rPr>
-          <w:strike/>
-          <w:lang w:val="es-AR"/>
-        </w:rPr>
-        <w:t>collider</w:t>
-      </w:r>
-      <w:proofErr w:type="spellEnd"/>
-      <w:r>
-        <w:rPr>
-          <w:strike/>
-          <w:lang w:val="es-AR"/>
-        </w:rPr>
-        <w:t xml:space="preserve"> de la activación de la trampa del 1er piso para </w:t>
-      </w:r>
-      <w:proofErr w:type="spellStart"/>
-      <w:r>
-        <w:rPr>
-          <w:strike/>
-          <w:lang w:val="es-AR"/>
-        </w:rPr>
-        <w:t>qque</w:t>
-      </w:r>
-      <w:proofErr w:type="spellEnd"/>
-      <w:r>
-        <w:rPr>
-          <w:strike/>
-          <w:lang w:val="es-AR"/>
-        </w:rPr>
-        <w:t xml:space="preserve"> sea más grande.</w:t>
-      </w:r>
-    </w:p>
-    <w:p>
-      <w:pPr>
-        <w:rPr>
-          <w:strike/>
-          <w:lang w:val="es-AR"/>
-        </w:rPr>
-      </w:pPr>
-      <w:r>
-        <w:rPr>
-          <w:strike/>
-          <w:lang w:val="es-AR"/>
-        </w:rPr>
-        <w:t xml:space="preserve">Botón </w:t>
-      </w:r>
-      <w:proofErr w:type="spellStart"/>
-      <w:r>
-        <w:rPr>
-          <w:strike/>
-          <w:lang w:val="es-AR"/>
-        </w:rPr>
-        <w:t>SetActive</w:t>
-      </w:r>
-      <w:proofErr w:type="spellEnd"/>
-      <w:r>
-        <w:rPr>
-          <w:strike/>
-          <w:lang w:val="es-AR"/>
-        </w:rPr>
-        <w:t xml:space="preserve"> para salida 1er nivel.</w:t>
-      </w:r>
-    </w:p>
-    <w:p>
-      <w:pPr>
-        <w:rPr>
-          <w:strike/>
-          <w:lang w:val="es-AR"/>
-        </w:rPr>
-      </w:pPr>
-      <w:r>
-        <w:rPr>
-          <w:strike/>
-          <w:lang w:val="es-AR"/>
-        </w:rPr>
-        <w:t xml:space="preserve">Arreglar </w:t>
-      </w:r>
-      <w:proofErr w:type="spellStart"/>
-      <w:r>
-        <w:rPr>
-          <w:strike/>
-          <w:lang w:val="es-AR"/>
-        </w:rPr>
-        <w:t>Scales</w:t>
-      </w:r>
-      <w:proofErr w:type="spellEnd"/>
-      <w:r>
-        <w:rPr>
-          <w:strike/>
-          <w:lang w:val="es-AR"/>
-        </w:rPr>
-        <w:t xml:space="preserve"> de </w:t>
-      </w:r>
-      <w:proofErr w:type="spellStart"/>
-      <w:r>
-        <w:rPr>
-          <w:strike/>
-          <w:lang w:val="es-AR"/>
-        </w:rPr>
-        <w:t>powerups</w:t>
-      </w:r>
-      <w:proofErr w:type="spellEnd"/>
-      <w:r>
-        <w:rPr>
-          <w:strike/>
+        <w:t>Corregir el box collider de la activación de la trampa del 1er piso para qque sea más grande.</w:t>
+      </w:r>
+    </w:p>
+    <w:p>
+      <w:pPr>
+        <w:rPr>
+          <w:strike/>
+          <w:lang w:val="es-AR"/>
+        </w:rPr>
+      </w:pPr>
+      <w:r>
+        <w:rPr>
+          <w:strike/>
+          <w:lang w:val="es-AR"/>
+        </w:rPr>
+        <w:t>Botón SetActive para salida 1er nivel.</w:t>
+      </w:r>
+    </w:p>
+    <w:p>
+      <w:pPr>
+        <w:rPr>
+          <w:strike/>
+          <w:lang w:val="es-AR"/>
+        </w:rPr>
+      </w:pPr>
+      <w:r>
+        <w:rPr>
+          <w:strike/>
+          <w:lang w:val="es-AR"/>
+        </w:rPr>
+        <w:t>Arreglar Scales de powerups.</w:t>
+      </w:r>
+    </w:p>
+    <w:p>
+      <w:pPr>
+        <w:rPr>
+          <w:lang w:val="es-AR"/>
+        </w:rPr>
+      </w:pPr>
+      <w:r>
+        <w:rPr>
+          <w:lang w:val="es-AR"/>
+        </w:rPr>
+        <w:t>Animaciones.</w:t>
+      </w:r>
+    </w:p>
+    <w:p>
+      <w:pPr>
+        <w:rPr>
+          <w:lang w:val="es-AR"/>
+        </w:rPr>
+      </w:pPr>
+      <w:r>
+        <w:rPr>
+          <w:lang w:val="es-AR"/>
+        </w:rPr>
+        <w:t>Música/SFX.</w:t>
+      </w:r>
+    </w:p>
+    <w:p>
+      <w:pPr>
+        <w:rPr>
+          <w:strike/>
+          <w:lang w:val="es-AR"/>
+        </w:rPr>
+      </w:pPr>
+      <w:r>
+        <w:rPr>
+          <w:strike/>
+          <w:lang w:val="es-AR"/>
+        </w:rPr>
+        <w:t>Daño en pinchos baranda.</w:t>
+      </w:r>
+    </w:p>
+    <w:p>
+      <w:pPr>
+        <w:rPr>
+          <w:lang w:val="es-AR"/>
+        </w:rPr>
+      </w:pPr>
+      <w:r>
+        <w:rPr>
+          <w:lang w:val="es-AR"/>
+        </w:rPr>
+        <w:t>Opciones MISC</w:t>
+      </w:r>
+      <w:r>
+        <w:rPr>
+          <w:lang w:val="es-AR"/>
+        </w:rPr>
+        <w:t xml:space="preserve"> (Agregar Idioma, Input invertido, controles, etc.)</w:t>
+      </w:r>
+      <w:r>
+        <w:rPr>
           <w:lang w:val="es-AR"/>
         </w:rPr>
         <w:t>.</w:t>
@@ -290,54 +196,78 @@
         <w:rPr>
           <w:lang w:val="es-AR"/>
         </w:rPr>
-        <w:t>Animaciones.</w:t>
-      </w:r>
-    </w:p>
-    <w:p>
-      <w:pPr>
-        <w:rPr>
-          <w:lang w:val="es-AR"/>
-        </w:rPr>
-      </w:pPr>
-      <w:r>
-        <w:rPr>
-          <w:lang w:val="es-AR"/>
-        </w:rPr>
-        <w:t>Música/SFX.</w:t>
-      </w:r>
-    </w:p>
-    <w:p>
-      <w:pPr>
-        <w:rPr>
-          <w:strike/>
-          <w:lang w:val="es-AR"/>
-        </w:rPr>
-      </w:pPr>
-      <w:r>
-        <w:rPr>
-          <w:strike/>
-          <w:lang w:val="es-AR"/>
-        </w:rPr>
-        <w:t>Daño en pinchos baranda.</w:t>
-      </w:r>
-    </w:p>
-    <w:p>
-      <w:pPr>
-        <w:rPr>
-          <w:lang w:val="es-AR"/>
-        </w:rPr>
-      </w:pPr>
-      <w:r>
-        <w:rPr>
-          <w:lang w:val="es-AR"/>
-        </w:rPr>
-        <w:t>Opciones MISC</w:t>
-      </w:r>
-      <w:r>
-        <w:rPr>
-          <w:lang w:val="es-AR"/>
-        </w:rPr>
-        <w:t xml:space="preserve"> (Agregar Idioma, Input invertido, controles, etc.)</w:t>
+        <w:t>Música que se desactiva por el OnDestroyLoad.</w:t>
+      </w:r>
+    </w:p>
+    <w:p>
+      <w:pPr>
+        <w:rPr>
+          <w:lang w:val="es-AR"/>
+        </w:rPr>
+      </w:pPr>
+      <w:r>
+        <w:rPr>
+          <w:lang w:val="es-AR"/>
+        </w:rPr>
+        <w:t>Sistema de guardado.</w:t>
+      </w:r>
+    </w:p>
+    <w:p>
+      <w:pPr>
+        <w:rPr>
+          <w:lang w:val="es-AR"/>
+        </w:rPr>
+      </w:pPr>
+      <w:r>
+        <w:rPr>
+          <w:lang w:val="es-AR"/>
+        </w:rPr>
+        <w:t>Ver si llegamos a hacer script para desactivar salto.</w:t>
+      </w:r>
+    </w:p>
+    <w:p>
+      <w:pPr>
+        <w:rPr>
+          <w:lang w:val="es-AR"/>
+        </w:rPr>
+      </w:pPr>
+      <w:r>
+        <w:rPr>
+          <w:lang w:val="es-AR"/>
+        </w:rPr>
+        <w:t>Pantalle de Audio en el menú de pausa no muestra el botón de Mute/SFX.</w:t>
+      </w:r>
+    </w:p>
+    <w:p>
+      <w:pPr>
+        <w:rPr>
+          <w:lang w:val="es-AR"/>
+        </w:rPr>
+      </w:pPr>
+      <w:r>
+        <w:rPr>
+          <w:lang w:val="es-AR"/>
+        </w:rPr>
+        <w:t>Arreglar nivel 2.</w:t>
+      </w:r>
+    </w:p>
+    <w:p>
+      <w:pPr>
+        <w:rPr>
+          <w:lang w:val="es-AR"/>
+        </w:rPr>
+      </w:pPr>
+      <w:r>
+        <w:rPr>
+          <w:lang w:val="es-AR"/>
+        </w:rPr>
+        <w:t>Agregar Loading Screens entre escenas</w:t>
+      </w:r>
+      <w:r>
+        <w:rPr>
+          <w:lang w:val="es-AR"/>
+        </w:rPr>
+        <w:t xml:space="preserve"> (o transiciones copadas)</w:t>
       </w:r>
       <w:r>
         <w:rPr>
@@ -356,161 +286,20 @@
         <w:rPr>
           <w:lang w:val="es-AR"/>
         </w:rPr>
-        <w:t xml:space="preserve">Música que se desactiva por el </w:t>
-      </w:r>
-      <w:proofErr w:type="spellStart"/>
-      <w:r>
-        <w:rPr>
-          <w:lang w:val="es-AR"/>
-        </w:rPr>
-        <w:t>OnDestroyLoad</w:t>
-      </w:r>
-      <w:proofErr w:type="spellEnd"/>
-      <w:r>
-        <w:rPr>
-          <w:lang w:val="es-AR"/>
-        </w:rPr>
-        <w:t>.</w:t>
-      </w:r>
-    </w:p>
-    <w:p>
-      <w:pPr>
-        <w:rPr>
-          <w:lang w:val="es-AR"/>
-        </w:rPr>
-      </w:pPr>
-      <w:r>
-        <w:rPr>
-          <w:lang w:val="es-AR"/>
-        </w:rPr>
-        <w:t>Sistema de guardado.</w:t>
-      </w:r>
-    </w:p>
-    <w:p>
-      <w:pPr>
-        <w:rPr>
-          <w:lang w:val="es-AR"/>
-        </w:rPr>
-      </w:pPr>
-      <w:r>
-        <w:rPr>
-          <w:lang w:val="es-AR"/>
-        </w:rPr>
-        <w:t>Ver si llegamos a hacer script para desactivar salto.</w:t>
-      </w:r>
-    </w:p>
-    <w:p>
-      <w:pPr>
-        <w:rPr>
-          <w:lang w:val="es-AR"/>
-        </w:rPr>
-      </w:pPr>
-      <w:proofErr w:type="spellStart"/>
-      <w:r>
-        <w:rPr>
-          <w:lang w:val="es-AR"/>
-        </w:rPr>
-        <w:t>Pantalle</w:t>
-      </w:r>
-      <w:proofErr w:type="spellEnd"/>
-      <w:r>
-        <w:rPr>
-          <w:lang w:val="es-AR"/>
-        </w:rPr>
-        <w:t xml:space="preserve"> de Audio en el menú de pausa no muestra el botón de Mute/SFX.</w:t>
-      </w:r>
-    </w:p>
-    <w:p>
-      <w:pPr>
-        <w:rPr>
-          <w:lang w:val="es-AR"/>
-        </w:rPr>
-      </w:pPr>
-      <w:r>
-        <w:rPr>
-          <w:lang w:val="es-AR"/>
-        </w:rPr>
-        <w:t>Arreglar nivel 2.</w:t>
-      </w:r>
-    </w:p>
-    <w:p>
-      <w:pPr>
-        <w:rPr>
-          <w:lang w:val="es-AR"/>
-        </w:rPr>
-      </w:pPr>
-      <w:r>
-        <w:rPr>
-          <w:lang w:val="es-AR"/>
-        </w:rPr>
-        <w:t xml:space="preserve">Agregar </w:t>
-      </w:r>
-      <w:proofErr w:type="spellStart"/>
-      <w:r>
-        <w:rPr>
-          <w:lang w:val="es-AR"/>
-        </w:rPr>
-        <w:t>Loading</w:t>
-      </w:r>
-      <w:proofErr w:type="spellEnd"/>
-      <w:r>
-        <w:rPr>
-          <w:lang w:val="es-AR"/>
-        </w:rPr>
-        <w:t xml:space="preserve"> </w:t>
-      </w:r>
-      <w:proofErr w:type="spellStart"/>
-      <w:r>
-        <w:rPr>
-          <w:lang w:val="es-AR"/>
-        </w:rPr>
-        <w:t>Screens</w:t>
-      </w:r>
-      <w:proofErr w:type="spellEnd"/>
-      <w:r>
-        <w:rPr>
-          <w:lang w:val="es-AR"/>
-        </w:rPr>
-        <w:t xml:space="preserve"> entre escenas</w:t>
-      </w:r>
-      <w:r>
-        <w:rPr>
-          <w:lang w:val="es-AR"/>
-        </w:rPr>
-        <w:t xml:space="preserve"> (o transiciones copadas)</w:t>
-      </w:r>
-      <w:r>
-        <w:rPr>
-          <w:lang w:val="es-AR"/>
-        </w:rPr>
-        <w:t>.</w:t>
-      </w:r>
-    </w:p>
-    <w:p>
-      <w:pPr>
-        <w:rPr>
-          <w:lang w:val="es-AR"/>
-        </w:rPr>
-      </w:pPr>
-      <w:r>
-        <w:rPr>
-          <w:lang w:val="es-AR"/>
-        </w:rPr>
-        <w:t xml:space="preserve">Extender el nivel 1 con mecánicas de salto y </w:t>
-      </w:r>
-      <w:proofErr w:type="spellStart"/>
-      <w:r>
-        <w:rPr>
-          <w:lang w:val="es-AR"/>
-        </w:rPr>
-        <w:t>power</w:t>
-      </w:r>
-      <w:proofErr w:type="spellEnd"/>
-      <w:r>
-        <w:rPr>
-          <w:lang w:val="es-AR"/>
-        </w:rPr>
-        <w:t>-ups.</w:t>
+        <w:t>Extender el nivel 1 con mecánicas de salto y power-ups.</w:t>
+      </w:r>
+    </w:p>
+    <w:p>
+      <w:pPr>
+        <w:rPr>
+          <w:lang w:val="es-AR"/>
+        </w:rPr>
+      </w:pPr>
+      <w:r>
+        <w:rPr>
+          <w:lang w:val="es-AR"/>
+        </w:rPr>
+        <w:t>Probar cambio de Template en los Drop Down menus de pausa/UI Scene.</w:t>
       </w:r>
     </w:p>
     <w:sectPr>

</xml_diff>